<commit_message>
uploaded chart for challenge program
Former-commit-id: 6536a1a05e47204bd1fc5fd59846440afaead853
</commit_message>
<xml_diff>
--- a/doc/4. challenge 1000 project(~150811)/질의 응답.docx
+++ b/doc/4. challenge 1000 project(~150811)/질의 응답.docx
@@ -1,11 +1,11 @@
 
 <file path=word/document.xml><?xml version="1.0" encoding="utf-8"?>
-<w:document xmlns:ve="http://schemas.openxmlformats.org/markup-compatibility/2006" xmlns:o="urn:schemas-microsoft-com:office:office" xmlns:r="http://schemas.openxmlformats.org/officeDocument/2006/relationships" xmlns:m="http://schemas.openxmlformats.org/officeDocument/2006/math" xmlns:v="urn:schemas-microsoft-com:vml" xmlns:wp="http://schemas.openxmlformats.org/drawingml/2006/wordprocessingDrawing" xmlns:w10="urn:schemas-microsoft-com:office:word" xmlns:w="http://schemas.openxmlformats.org/wordprocessingml/2006/main" xmlns:wne="http://schemas.microsoft.com/office/word/2006/wordml">
+<w:document xmlns:wpc="http://schemas.microsoft.com/office/word/2010/wordprocessingCanvas" xmlns:mo="http://schemas.microsoft.com/office/mac/office/2008/main" xmlns:mc="http://schemas.openxmlformats.org/markup-compatibility/2006" xmlns:mv="urn:schemas-microsoft-com:mac:vml" xmlns:o="urn:schemas-microsoft-com:office:office" xmlns:r="http://schemas.openxmlformats.org/officeDocument/2006/relationships" xmlns:m="http://schemas.openxmlformats.org/officeDocument/2006/math" xmlns:v="urn:schemas-microsoft-com:vml" xmlns:wp14="http://schemas.microsoft.com/office/word/2010/wordprocessingDrawing" xmlns:wp="http://schemas.openxmlformats.org/drawingml/2006/wordprocessingDrawing" xmlns:w10="urn:schemas-microsoft-com:office:word" xmlns:w="http://schemas.openxmlformats.org/wordprocessingml/2006/main" xmlns:w14="http://schemas.microsoft.com/office/word/2010/wordml" xmlns:wpg="http://schemas.microsoft.com/office/word/2010/wordprocessingGroup" xmlns:wpi="http://schemas.microsoft.com/office/word/2010/wordprocessingInk" xmlns:wne="http://schemas.microsoft.com/office/word/2006/wordml" xmlns:wps="http://schemas.microsoft.com/office/word/2010/wordprocessingShape" mc:Ignorable="w14 wp14">
   <w:body>
     <w:p>
       <w:pPr>
         <w:rPr>
-          <w:rFonts w:ascii="굴림" w:eastAsia="굴림" w:hAnsi="굴림" w:cs="바탕" w:hint="eastAsia"/>
+          <w:rFonts w:ascii="굴림" w:eastAsia="굴림" w:hAnsi="굴림" w:cs="바탕"/>
           <w:lang w:eastAsia="ko-KR"/>
         </w:rPr>
       </w:pPr>
@@ -27,7 +27,7 @@
     <w:p>
       <w:pPr>
         <w:rPr>
-          <w:rFonts w:ascii="굴림" w:eastAsia="굴림" w:hAnsi="굴림" w:cs="바탕" w:hint="eastAsia"/>
+          <w:rFonts w:ascii="굴림" w:eastAsia="굴림" w:hAnsi="굴림" w:cs="바탕"/>
           <w:lang w:eastAsia="ko-KR"/>
         </w:rPr>
       </w:pPr>
@@ -4983,25 +4983,26 @@
     <w:p>
       <w:pPr>
         <w:rPr>
-          <w:rFonts w:ascii="굴림" w:eastAsia="굴림" w:hAnsi="굴림" w:cs="바탕" w:hint="eastAsia"/>
-          <w:lang w:eastAsia="ko-KR"/>
-        </w:rPr>
-      </w:pPr>
-    </w:p>
-    <w:p>
-      <w:pPr>
-        <w:rPr>
-          <w:rFonts w:ascii="굴림" w:eastAsia="굴림" w:hAnsi="굴림" w:cs="바탕" w:hint="eastAsia"/>
-          <w:b/>
-          <w:lang w:eastAsia="ko-KR"/>
-        </w:rPr>
-      </w:pPr>
-      <w:r>
-        <w:rPr>
-          <w:rFonts w:ascii="굴림" w:eastAsia="굴림" w:hAnsi="굴림" w:cs="바탕" w:hint="eastAsia"/>
-          <w:b/>
-          <w:lang w:eastAsia="ko-KR"/>
-        </w:rPr>
+          <w:rFonts w:ascii="굴림" w:eastAsia="굴림" w:hAnsi="굴림" w:cs="바탕"/>
+          <w:lang w:eastAsia="ko-KR"/>
+        </w:rPr>
+      </w:pPr>
+    </w:p>
+    <w:p>
+      <w:pPr>
+        <w:rPr>
+          <w:rFonts w:ascii="굴림" w:eastAsia="굴림" w:hAnsi="굴림" w:cs="바탕"/>
+          <w:b/>
+          <w:lang w:eastAsia="ko-KR"/>
+        </w:rPr>
+      </w:pPr>
+      <w:r>
+        <w:rPr>
+          <w:rFonts w:ascii="굴림" w:eastAsia="굴림" w:hAnsi="굴림" w:cs="바탕" w:hint="eastAsia"/>
+          <w:b/>
+          <w:lang w:eastAsia="ko-KR"/>
+        </w:rPr>
+        <w:lastRenderedPageBreak/>
         <w:t>---------------------------------------------------------------</w:t>
       </w:r>
     </w:p>
@@ -6317,7 +6318,6 @@
           <w:szCs w:val="22"/>
           <w:lang w:eastAsia="ko-KR"/>
         </w:rPr>
-        <w:lastRenderedPageBreak/>
         <w:t xml:space="preserve">Q. </w:t>
       </w:r>
       <w:r>
@@ -10166,7 +10166,19 @@
           <w:szCs w:val="22"/>
           <w:lang w:eastAsia="ko-KR"/>
         </w:rPr>
-        <w:t xml:space="preserve">컨텐츠 페이지가 사용자가 자신이 만든 컨텐츠를 올리는 곳이라고 한다면, 커뮤니티 페이지는 그러한 컨텐츠를 만들 수 있는 툴 사용법에 관한 튜토리얼, 그리고 컨텐츠 제작자들 끼리 의견을 공유하고 팁들을 공유하여 정보교류 및 교육효과를 목적으로 만들어진 페이지입니다. </w:t>
+        <w:t xml:space="preserve">컨텐츠 페이지가 사용자가 자신이 만든 컨텐츠를 올리는 곳이라고 한다면, 커뮤니티 페이지는 그러한 컨텐츠를 만들 수 있는 툴 사용법에 관한 튜토리얼, 그리고 </w:t>
+      </w:r>
+      <w:r>
+        <w:rPr>
+          <w:rFonts w:ascii="굴림" w:eastAsia="굴림" w:hAnsi="굴림" w:cs="바탕" w:hint="eastAsia"/>
+          <w:b/>
+          <w:color w:val="0000FF"/>
+          <w:sz w:val="22"/>
+          <w:szCs w:val="22"/>
+          <w:lang w:eastAsia="ko-KR"/>
+        </w:rPr>
+        <w:lastRenderedPageBreak/>
+        <w:t xml:space="preserve">컨텐츠 제작자들 끼리 의견을 공유하고 팁들을 공유하여 정보교류 및 교육효과를 목적으로 만들어진 페이지입니다. </w:t>
       </w:r>
     </w:p>
     <w:p>
@@ -10268,7 +10280,6 @@
           <w:szCs w:val="22"/>
           <w:lang w:eastAsia="ko-KR"/>
         </w:rPr>
-        <w:lastRenderedPageBreak/>
         <w:t xml:space="preserve">+동현 : </w:t>
       </w:r>
       <w:r>
@@ -11204,286 +11215,6 @@
         <w:rPr>
           <w:rFonts w:ascii="굴림" w:eastAsia="굴림" w:hAnsi="굴림" w:cs="바탕"/>
           <w:b/>
-          <w:sz w:val="22"/>
-          <w:szCs w:val="22"/>
-          <w:u w:val="single"/>
-          <w:lang w:eastAsia="ko-KR"/>
-        </w:rPr>
-        <w:t>-&gt;</w:t>
-      </w:r>
-      <w:r>
-        <w:rPr>
-          <w:rFonts w:ascii="굴림" w:eastAsia="굴림" w:hAnsi="굴림" w:cs="바탕" w:hint="eastAsia"/>
-          <w:sz w:val="22"/>
-          <w:szCs w:val="22"/>
-          <w:lang w:eastAsia="ko-KR"/>
-        </w:rPr>
-        <w:t>디자인이라는 큰 콘셉</w:t>
-      </w:r>
-      <w:r>
-        <w:rPr>
-          <w:rFonts w:ascii="굴림" w:eastAsia="굴림" w:hAnsi="굴림" w:cs="바탕" w:hint="eastAsia"/>
-          <w:sz w:val="22"/>
-          <w:szCs w:val="22"/>
-          <w:lang w:eastAsia="ko-KR"/>
-        </w:rPr>
-        <w:t xml:space="preserve"> </w:t>
-      </w:r>
-      <w:r>
-        <w:rPr>
-          <w:rFonts w:ascii="굴림" w:eastAsia="굴림" w:hAnsi="굴림" w:cs="바탕" w:hint="eastAsia"/>
-          <w:sz w:val="22"/>
-          <w:szCs w:val="22"/>
-          <w:lang w:eastAsia="ko-KR"/>
-        </w:rPr>
-        <w:t xml:space="preserve">아래 모든걸 운영할 예정. 또한 </w:t>
-      </w:r>
-      <w:r>
-        <w:rPr>
-          <w:rFonts w:ascii="굴림" w:eastAsia="굴림" w:hAnsi="굴림" w:cs="바탕"/>
-          <w:sz w:val="22"/>
-          <w:szCs w:val="22"/>
-          <w:lang w:eastAsia="ko-KR"/>
-        </w:rPr>
-        <w:t>IT</w:t>
-      </w:r>
-      <w:r>
-        <w:rPr>
-          <w:rFonts w:ascii="굴림" w:eastAsia="굴림" w:hAnsi="굴림" w:cs="바탕" w:hint="eastAsia"/>
-          <w:sz w:val="22"/>
-          <w:szCs w:val="22"/>
-          <w:lang w:eastAsia="ko-KR"/>
-        </w:rPr>
-        <w:t xml:space="preserve">가 진화함으로써, 디자인과 </w:t>
-      </w:r>
-      <w:r>
-        <w:rPr>
-          <w:rFonts w:ascii="굴림" w:eastAsia="굴림" w:hAnsi="굴림" w:cs="바탕"/>
-          <w:sz w:val="22"/>
-          <w:szCs w:val="22"/>
-          <w:lang w:eastAsia="ko-KR"/>
-        </w:rPr>
-        <w:t xml:space="preserve">IT </w:t>
-      </w:r>
-      <w:r>
-        <w:rPr>
-          <w:rFonts w:ascii="굴림" w:eastAsia="굴림" w:hAnsi="굴림" w:cs="바탕" w:hint="eastAsia"/>
-          <w:sz w:val="22"/>
-          <w:szCs w:val="22"/>
-          <w:lang w:eastAsia="ko-KR"/>
-        </w:rPr>
-        <w:t xml:space="preserve">를 더욱 가깝게 만들수있게 다가갈 예정. 예를 들어서 우리 사이트를 통해서 바로 </w:t>
-      </w:r>
-      <w:r>
-        <w:rPr>
-          <w:rFonts w:ascii="굴림" w:eastAsia="굴림" w:hAnsi="굴림" w:cs="바탕"/>
-          <w:sz w:val="22"/>
-          <w:szCs w:val="22"/>
-          <w:lang w:eastAsia="ko-KR"/>
-        </w:rPr>
-        <w:t>3D</w:t>
-      </w:r>
-      <w:r>
-        <w:rPr>
-          <w:rFonts w:ascii="굴림" w:eastAsia="굴림" w:hAnsi="굴림" w:cs="바탕" w:hint="eastAsia"/>
-          <w:sz w:val="22"/>
-          <w:szCs w:val="22"/>
-          <w:lang w:eastAsia="ko-KR"/>
-        </w:rPr>
-        <w:t xml:space="preserve">디자인을 </w:t>
-      </w:r>
-      <w:r>
-        <w:rPr>
-          <w:rFonts w:ascii="굴림" w:eastAsia="굴림" w:hAnsi="굴림" w:cs="바탕"/>
-          <w:sz w:val="22"/>
-          <w:szCs w:val="22"/>
-          <w:lang w:eastAsia="ko-KR"/>
-        </w:rPr>
-        <w:t>3D</w:t>
-      </w:r>
-      <w:r>
-        <w:rPr>
-          <w:rFonts w:ascii="굴림" w:eastAsia="굴림" w:hAnsi="굴림" w:cs="바탕" w:hint="eastAsia"/>
-          <w:sz w:val="22"/>
-          <w:szCs w:val="22"/>
-          <w:lang w:eastAsia="ko-KR"/>
-        </w:rPr>
-        <w:t xml:space="preserve">프린터에 연결하며 프린트할수있도록 </w:t>
-      </w:r>
-      <w:r>
-        <w:rPr>
-          <w:rFonts w:ascii="굴림" w:eastAsia="굴림" w:hAnsi="굴림" w:cs="바탕" w:hint="eastAsia"/>
-          <w:sz w:val="22"/>
-          <w:szCs w:val="22"/>
-          <w:lang w:eastAsia="ko-KR"/>
-        </w:rPr>
-        <w:t>개</w:t>
-      </w:r>
-      <w:r>
-        <w:rPr>
-          <w:rFonts w:ascii="굴림" w:eastAsia="굴림" w:hAnsi="굴림" w:cs="바탕" w:hint="eastAsia"/>
-          <w:sz w:val="22"/>
-          <w:szCs w:val="22"/>
-          <w:lang w:eastAsia="ko-KR"/>
-        </w:rPr>
-        <w:t>발</w:t>
-      </w:r>
-    </w:p>
-    <w:p>
-      <w:pPr>
-        <w:rPr>
-          <w:rFonts w:ascii="굴림" w:eastAsia="굴림" w:hAnsi="굴림" w:cs="바탕"/>
-          <w:b/>
-          <w:sz w:val="22"/>
-          <w:szCs w:val="22"/>
-          <w:u w:val="single"/>
-          <w:lang w:eastAsia="ko-KR"/>
-        </w:rPr>
-      </w:pPr>
-    </w:p>
-    <w:p>
-      <w:pPr>
-        <w:rPr>
-          <w:rFonts w:ascii="굴림" w:eastAsia="굴림" w:hAnsi="굴림" w:cs="바탕"/>
-          <w:b/>
-          <w:sz w:val="22"/>
-          <w:szCs w:val="22"/>
-          <w:u w:val="single"/>
-          <w:lang w:eastAsia="ko-KR"/>
-        </w:rPr>
-      </w:pPr>
-      <w:r>
-        <w:rPr>
-          <w:rFonts w:ascii="굴림" w:eastAsia="굴림" w:hAnsi="굴림" w:cs="바탕" w:hint="eastAsia"/>
-          <w:b/>
-          <w:sz w:val="22"/>
-          <w:szCs w:val="22"/>
-          <w:u w:val="single"/>
-          <w:lang w:eastAsia="ko-KR"/>
-        </w:rPr>
-        <w:t xml:space="preserve">Q. </w:t>
-      </w:r>
-      <w:r>
-        <w:rPr>
-          <w:rFonts w:ascii="굴림" w:eastAsia="굴림" w:hAnsi="굴림" w:cs="바탕" w:hint="eastAsia"/>
-          <w:b/>
-          <w:sz w:val="22"/>
-          <w:szCs w:val="22"/>
-          <w:u w:val="single"/>
-          <w:lang w:eastAsia="ko-KR"/>
-        </w:rPr>
-        <w:t xml:space="preserve">벤치마크하는 사이트는? </w:t>
-      </w:r>
-    </w:p>
-    <w:p>
-      <w:pPr>
-        <w:rPr>
-          <w:rFonts w:ascii="굴림" w:eastAsia="굴림" w:hAnsi="굴림" w:cs="바탕"/>
-          <w:b/>
-          <w:sz w:val="22"/>
-          <w:szCs w:val="22"/>
-          <w:u w:val="single"/>
-          <w:lang w:eastAsia="ko-KR"/>
-        </w:rPr>
-      </w:pPr>
-    </w:p>
-    <w:p>
-      <w:pPr>
-        <w:rPr>
-          <w:rFonts w:ascii="굴림" w:eastAsia="굴림" w:hAnsi="굴림" w:cs="바탕"/>
-          <w:sz w:val="22"/>
-          <w:szCs w:val="22"/>
-          <w:lang w:eastAsia="ko-KR"/>
-        </w:rPr>
-      </w:pPr>
-      <w:r>
-        <w:rPr>
-          <w:rFonts w:ascii="굴림" w:eastAsia="굴림" w:hAnsi="굴림" w:cs="바탕" w:hint="eastAsia"/>
-          <w:b/>
-          <w:sz w:val="22"/>
-          <w:szCs w:val="22"/>
-          <w:u w:val="single"/>
-          <w:lang w:eastAsia="ko-KR"/>
-        </w:rPr>
-        <w:t>-&gt;</w:t>
-      </w:r>
-      <w:r>
-        <w:rPr>
-          <w:rFonts w:ascii="굴림" w:eastAsia="굴림" w:hAnsi="굴림" w:cs="바탕"/>
-          <w:sz w:val="22"/>
-          <w:szCs w:val="22"/>
-          <w:lang w:eastAsia="ko-KR"/>
-        </w:rPr>
-        <w:t>Sketchfab, behance, shutterstock</w:t>
-      </w:r>
-    </w:p>
-    <w:p>
-      <w:pPr>
-        <w:rPr>
-          <w:rFonts w:ascii="굴림" w:eastAsia="굴림" w:hAnsi="굴림" w:cs="바탕"/>
-          <w:sz w:val="22"/>
-          <w:szCs w:val="22"/>
-          <w:lang w:eastAsia="ko-KR"/>
-        </w:rPr>
-      </w:pPr>
-    </w:p>
-    <w:p>
-      <w:pPr>
-        <w:rPr>
-          <w:rFonts w:ascii="굴림" w:eastAsia="굴림" w:hAnsi="굴림" w:cs="바탕"/>
-          <w:b/>
-          <w:sz w:val="22"/>
-          <w:szCs w:val="22"/>
-          <w:u w:val="single"/>
-          <w:lang w:eastAsia="ko-KR"/>
-        </w:rPr>
-      </w:pPr>
-      <w:r>
-        <w:rPr>
-          <w:rFonts w:ascii="굴림" w:eastAsia="굴림" w:hAnsi="굴림" w:cs="바탕" w:hint="eastAsia"/>
-          <w:b/>
-          <w:sz w:val="22"/>
-          <w:szCs w:val="22"/>
-          <w:u w:val="single"/>
-          <w:lang w:eastAsia="ko-KR"/>
-        </w:rPr>
-        <w:t xml:space="preserve">Q. </w:t>
-      </w:r>
-      <w:r>
-        <w:rPr>
-          <w:rFonts w:ascii="굴림" w:eastAsia="굴림" w:hAnsi="굴림" w:cs="바탕" w:hint="eastAsia"/>
-          <w:b/>
-          <w:sz w:val="22"/>
-          <w:szCs w:val="22"/>
-          <w:u w:val="single"/>
-          <w:lang w:eastAsia="ko-KR"/>
-        </w:rPr>
-        <w:t>파급효과</w:t>
-      </w:r>
-    </w:p>
-    <w:p>
-      <w:pPr>
-        <w:rPr>
-          <w:rFonts w:ascii="굴림" w:eastAsia="굴림" w:hAnsi="굴림" w:cs="바탕"/>
-          <w:sz w:val="22"/>
-          <w:szCs w:val="22"/>
-          <w:u w:val="single"/>
-          <w:lang w:eastAsia="ko-KR"/>
-        </w:rPr>
-      </w:pPr>
-    </w:p>
-    <w:p>
-      <w:pPr>
-        <w:rPr>
-          <w:rFonts w:ascii="굴림" w:eastAsia="굴림" w:hAnsi="굴림" w:cs="바탕"/>
-          <w:sz w:val="22"/>
-          <w:szCs w:val="22"/>
-          <w:lang w:eastAsia="ko-KR"/>
-        </w:rPr>
-      </w:pPr>
-      <w:r>
-        <w:rPr>
-          <w:rFonts w:ascii="굴림" w:eastAsia="굴림" w:hAnsi="굴림" w:cs="바탕" w:hint="eastAsia"/>
           <w:sz w:val="22"/>
           <w:szCs w:val="22"/>
           <w:u w:val="single"/>
@@ -11499,6 +11230,286 @@
           <w:szCs w:val="22"/>
           <w:lang w:eastAsia="ko-KR"/>
         </w:rPr>
+        <w:t>디자인이라는 큰 콘셉</w:t>
+      </w:r>
+      <w:r>
+        <w:rPr>
+          <w:rFonts w:ascii="굴림" w:eastAsia="굴림" w:hAnsi="굴림" w:cs="바탕" w:hint="eastAsia"/>
+          <w:sz w:val="22"/>
+          <w:szCs w:val="22"/>
+          <w:lang w:eastAsia="ko-KR"/>
+        </w:rPr>
+        <w:t xml:space="preserve"> </w:t>
+      </w:r>
+      <w:r>
+        <w:rPr>
+          <w:rFonts w:ascii="굴림" w:eastAsia="굴림" w:hAnsi="굴림" w:cs="바탕" w:hint="eastAsia"/>
+          <w:sz w:val="22"/>
+          <w:szCs w:val="22"/>
+          <w:lang w:eastAsia="ko-KR"/>
+        </w:rPr>
+        <w:t xml:space="preserve">아래 모든걸 운영할 예정. 또한 </w:t>
+      </w:r>
+      <w:r>
+        <w:rPr>
+          <w:rFonts w:ascii="굴림" w:eastAsia="굴림" w:hAnsi="굴림" w:cs="바탕"/>
+          <w:sz w:val="22"/>
+          <w:szCs w:val="22"/>
+          <w:lang w:eastAsia="ko-KR"/>
+        </w:rPr>
+        <w:t>IT</w:t>
+      </w:r>
+      <w:r>
+        <w:rPr>
+          <w:rFonts w:ascii="굴림" w:eastAsia="굴림" w:hAnsi="굴림" w:cs="바탕" w:hint="eastAsia"/>
+          <w:sz w:val="22"/>
+          <w:szCs w:val="22"/>
+          <w:lang w:eastAsia="ko-KR"/>
+        </w:rPr>
+        <w:t xml:space="preserve">가 진화함으로써, 디자인과 </w:t>
+      </w:r>
+      <w:r>
+        <w:rPr>
+          <w:rFonts w:ascii="굴림" w:eastAsia="굴림" w:hAnsi="굴림" w:cs="바탕"/>
+          <w:sz w:val="22"/>
+          <w:szCs w:val="22"/>
+          <w:lang w:eastAsia="ko-KR"/>
+        </w:rPr>
+        <w:t xml:space="preserve">IT </w:t>
+      </w:r>
+      <w:r>
+        <w:rPr>
+          <w:rFonts w:ascii="굴림" w:eastAsia="굴림" w:hAnsi="굴림" w:cs="바탕" w:hint="eastAsia"/>
+          <w:sz w:val="22"/>
+          <w:szCs w:val="22"/>
+          <w:lang w:eastAsia="ko-KR"/>
+        </w:rPr>
+        <w:t xml:space="preserve">를 더욱 가깝게 만들수있게 다가갈 예정. 예를 들어서 우리 사이트를 통해서 바로 </w:t>
+      </w:r>
+      <w:r>
+        <w:rPr>
+          <w:rFonts w:ascii="굴림" w:eastAsia="굴림" w:hAnsi="굴림" w:cs="바탕"/>
+          <w:sz w:val="22"/>
+          <w:szCs w:val="22"/>
+          <w:lang w:eastAsia="ko-KR"/>
+        </w:rPr>
+        <w:t>3D</w:t>
+      </w:r>
+      <w:r>
+        <w:rPr>
+          <w:rFonts w:ascii="굴림" w:eastAsia="굴림" w:hAnsi="굴림" w:cs="바탕" w:hint="eastAsia"/>
+          <w:sz w:val="22"/>
+          <w:szCs w:val="22"/>
+          <w:lang w:eastAsia="ko-KR"/>
+        </w:rPr>
+        <w:t xml:space="preserve">디자인을 </w:t>
+      </w:r>
+      <w:r>
+        <w:rPr>
+          <w:rFonts w:ascii="굴림" w:eastAsia="굴림" w:hAnsi="굴림" w:cs="바탕"/>
+          <w:sz w:val="22"/>
+          <w:szCs w:val="22"/>
+          <w:lang w:eastAsia="ko-KR"/>
+        </w:rPr>
+        <w:t>3D</w:t>
+      </w:r>
+      <w:r>
+        <w:rPr>
+          <w:rFonts w:ascii="굴림" w:eastAsia="굴림" w:hAnsi="굴림" w:cs="바탕" w:hint="eastAsia"/>
+          <w:sz w:val="22"/>
+          <w:szCs w:val="22"/>
+          <w:lang w:eastAsia="ko-KR"/>
+        </w:rPr>
+        <w:t xml:space="preserve">프린터에 연결하며 프린트할수있도록 </w:t>
+      </w:r>
+      <w:r>
+        <w:rPr>
+          <w:rFonts w:ascii="굴림" w:eastAsia="굴림" w:hAnsi="굴림" w:cs="바탕" w:hint="eastAsia"/>
+          <w:sz w:val="22"/>
+          <w:szCs w:val="22"/>
+          <w:lang w:eastAsia="ko-KR"/>
+        </w:rPr>
+        <w:t>개</w:t>
+      </w:r>
+      <w:r>
+        <w:rPr>
+          <w:rFonts w:ascii="굴림" w:eastAsia="굴림" w:hAnsi="굴림" w:cs="바탕" w:hint="eastAsia"/>
+          <w:sz w:val="22"/>
+          <w:szCs w:val="22"/>
+          <w:lang w:eastAsia="ko-KR"/>
+        </w:rPr>
+        <w:t>발</w:t>
+      </w:r>
+    </w:p>
+    <w:p>
+      <w:pPr>
+        <w:rPr>
+          <w:rFonts w:ascii="굴림" w:eastAsia="굴림" w:hAnsi="굴림" w:cs="바탕"/>
+          <w:b/>
+          <w:sz w:val="22"/>
+          <w:szCs w:val="22"/>
+          <w:u w:val="single"/>
+          <w:lang w:eastAsia="ko-KR"/>
+        </w:rPr>
+      </w:pPr>
+    </w:p>
+    <w:p>
+      <w:pPr>
+        <w:rPr>
+          <w:rFonts w:ascii="굴림" w:eastAsia="굴림" w:hAnsi="굴림" w:cs="바탕"/>
+          <w:b/>
+          <w:sz w:val="22"/>
+          <w:szCs w:val="22"/>
+          <w:u w:val="single"/>
+          <w:lang w:eastAsia="ko-KR"/>
+        </w:rPr>
+      </w:pPr>
+      <w:r>
+        <w:rPr>
+          <w:rFonts w:ascii="굴림" w:eastAsia="굴림" w:hAnsi="굴림" w:cs="바탕" w:hint="eastAsia"/>
+          <w:b/>
+          <w:sz w:val="22"/>
+          <w:szCs w:val="22"/>
+          <w:u w:val="single"/>
+          <w:lang w:eastAsia="ko-KR"/>
+        </w:rPr>
+        <w:t xml:space="preserve">Q. </w:t>
+      </w:r>
+      <w:r>
+        <w:rPr>
+          <w:rFonts w:ascii="굴림" w:eastAsia="굴림" w:hAnsi="굴림" w:cs="바탕" w:hint="eastAsia"/>
+          <w:b/>
+          <w:sz w:val="22"/>
+          <w:szCs w:val="22"/>
+          <w:u w:val="single"/>
+          <w:lang w:eastAsia="ko-KR"/>
+        </w:rPr>
+        <w:t xml:space="preserve">벤치마크하는 사이트는? </w:t>
+      </w:r>
+    </w:p>
+    <w:p>
+      <w:pPr>
+        <w:rPr>
+          <w:rFonts w:ascii="굴림" w:eastAsia="굴림" w:hAnsi="굴림" w:cs="바탕"/>
+          <w:b/>
+          <w:sz w:val="22"/>
+          <w:szCs w:val="22"/>
+          <w:u w:val="single"/>
+          <w:lang w:eastAsia="ko-KR"/>
+        </w:rPr>
+      </w:pPr>
+    </w:p>
+    <w:p>
+      <w:pPr>
+        <w:rPr>
+          <w:rFonts w:ascii="굴림" w:eastAsia="굴림" w:hAnsi="굴림" w:cs="바탕"/>
+          <w:sz w:val="22"/>
+          <w:szCs w:val="22"/>
+          <w:lang w:eastAsia="ko-KR"/>
+        </w:rPr>
+      </w:pPr>
+      <w:r>
+        <w:rPr>
+          <w:rFonts w:ascii="굴림" w:eastAsia="굴림" w:hAnsi="굴림" w:cs="바탕" w:hint="eastAsia"/>
+          <w:b/>
+          <w:sz w:val="22"/>
+          <w:szCs w:val="22"/>
+          <w:u w:val="single"/>
+          <w:lang w:eastAsia="ko-KR"/>
+        </w:rPr>
+        <w:t>-&gt;</w:t>
+      </w:r>
+      <w:r>
+        <w:rPr>
+          <w:rFonts w:ascii="굴림" w:eastAsia="굴림" w:hAnsi="굴림" w:cs="바탕"/>
+          <w:sz w:val="22"/>
+          <w:szCs w:val="22"/>
+          <w:lang w:eastAsia="ko-KR"/>
+        </w:rPr>
+        <w:t>Sketchfab, behance, shutterstock</w:t>
+      </w:r>
+    </w:p>
+    <w:p>
+      <w:pPr>
+        <w:rPr>
+          <w:rFonts w:ascii="굴림" w:eastAsia="굴림" w:hAnsi="굴림" w:cs="바탕"/>
+          <w:sz w:val="22"/>
+          <w:szCs w:val="22"/>
+          <w:lang w:eastAsia="ko-KR"/>
+        </w:rPr>
+      </w:pPr>
+    </w:p>
+    <w:p>
+      <w:pPr>
+        <w:rPr>
+          <w:rFonts w:ascii="굴림" w:eastAsia="굴림" w:hAnsi="굴림" w:cs="바탕"/>
+          <w:b/>
+          <w:sz w:val="22"/>
+          <w:szCs w:val="22"/>
+          <w:u w:val="single"/>
+          <w:lang w:eastAsia="ko-KR"/>
+        </w:rPr>
+      </w:pPr>
+      <w:r>
+        <w:rPr>
+          <w:rFonts w:ascii="굴림" w:eastAsia="굴림" w:hAnsi="굴림" w:cs="바탕" w:hint="eastAsia"/>
+          <w:b/>
+          <w:sz w:val="22"/>
+          <w:szCs w:val="22"/>
+          <w:u w:val="single"/>
+          <w:lang w:eastAsia="ko-KR"/>
+        </w:rPr>
+        <w:t xml:space="preserve">Q. </w:t>
+      </w:r>
+      <w:r>
+        <w:rPr>
+          <w:rFonts w:ascii="굴림" w:eastAsia="굴림" w:hAnsi="굴림" w:cs="바탕" w:hint="eastAsia"/>
+          <w:b/>
+          <w:sz w:val="22"/>
+          <w:szCs w:val="22"/>
+          <w:u w:val="single"/>
+          <w:lang w:eastAsia="ko-KR"/>
+        </w:rPr>
+        <w:t>파급효과</w:t>
+      </w:r>
+    </w:p>
+    <w:p>
+      <w:pPr>
+        <w:rPr>
+          <w:rFonts w:ascii="굴림" w:eastAsia="굴림" w:hAnsi="굴림" w:cs="바탕"/>
+          <w:sz w:val="22"/>
+          <w:szCs w:val="22"/>
+          <w:u w:val="single"/>
+          <w:lang w:eastAsia="ko-KR"/>
+        </w:rPr>
+      </w:pPr>
+    </w:p>
+    <w:p>
+      <w:pPr>
+        <w:rPr>
+          <w:rFonts w:ascii="굴림" w:eastAsia="굴림" w:hAnsi="굴림" w:cs="바탕"/>
+          <w:sz w:val="22"/>
+          <w:szCs w:val="22"/>
+          <w:lang w:eastAsia="ko-KR"/>
+        </w:rPr>
+      </w:pPr>
+      <w:r>
+        <w:rPr>
+          <w:rFonts w:ascii="굴림" w:eastAsia="굴림" w:hAnsi="굴림" w:cs="바탕" w:hint="eastAsia"/>
+          <w:sz w:val="22"/>
+          <w:szCs w:val="22"/>
+          <w:u w:val="single"/>
+          <w:lang w:eastAsia="ko-KR"/>
+        </w:rPr>
+        <w:t>-&gt;</w:t>
+      </w:r>
+      <w:r>
+        <w:rPr>
+          <w:rFonts w:ascii="굴림" w:eastAsia="굴림" w:hAnsi="굴림" w:cs="바탕" w:hint="eastAsia"/>
+          <w:sz w:val="22"/>
+          <w:szCs w:val="22"/>
+          <w:lang w:eastAsia="ko-KR"/>
+        </w:rPr>
         <w:t xml:space="preserve">디자이너들과 </w:t>
       </w:r>
       <w:r>
@@ -11639,19 +11650,280 @@
           <w:szCs w:val="22"/>
           <w:lang w:eastAsia="ko-KR"/>
         </w:rPr>
-        <w:t xml:space="preserve">인터넷 온라인상의 제일 큰 예술/디자인 </w:t>
-      </w:r>
+        <w:t>인터넷 온라인상의 제일 큰 예술/디자인 전시회</w:t>
+      </w:r>
+    </w:p>
+    <w:p>
+      <w:pPr>
+        <w:rPr>
+          <w:rFonts w:ascii="굴림" w:eastAsia="굴림" w:hAnsi="굴림" w:cs="바탕"/>
+          <w:sz w:val="22"/>
+          <w:szCs w:val="22"/>
+          <w:lang w:eastAsia="ko-KR"/>
+        </w:rPr>
+      </w:pPr>
+    </w:p>
+    <w:p>
+      <w:pPr>
+        <w:rPr>
+          <w:rFonts w:ascii="굴림" w:eastAsia="굴림" w:hAnsi="굴림" w:cs="바탕"/>
+          <w:sz w:val="22"/>
+          <w:szCs w:val="22"/>
+          <w:lang w:eastAsia="ko-KR"/>
+        </w:rPr>
+      </w:pPr>
+    </w:p>
+    <w:p>
+      <w:pPr>
+        <w:rPr>
+          <w:rFonts w:ascii="굴림" w:eastAsia="굴림" w:hAnsi="굴림" w:cs="바탕"/>
+          <w:sz w:val="22"/>
+          <w:szCs w:val="22"/>
+          <w:lang w:eastAsia="ko-KR"/>
+        </w:rPr>
+      </w:pPr>
+    </w:p>
+    <w:p>
+      <w:pPr>
+        <w:rPr>
+          <w:rFonts w:ascii="굴림" w:eastAsia="굴림" w:hAnsi="굴림" w:cs="바탕"/>
+          <w:sz w:val="22"/>
+          <w:szCs w:val="22"/>
+          <w:lang w:eastAsia="ko-KR"/>
+        </w:rPr>
+      </w:pPr>
+    </w:p>
+    <w:p>
+      <w:pPr>
+        <w:rPr>
+          <w:rFonts w:ascii="굴림" w:eastAsia="굴림" w:hAnsi="굴림" w:cs="바탕"/>
+          <w:sz w:val="22"/>
+          <w:szCs w:val="22"/>
+          <w:lang w:eastAsia="ko-KR"/>
+        </w:rPr>
+      </w:pPr>
+    </w:p>
+    <w:p>
+      <w:pPr>
+        <w:rPr>
+          <w:rFonts w:ascii="굴림" w:eastAsia="굴림" w:hAnsi="굴림" w:cs="바탕"/>
+          <w:sz w:val="22"/>
+          <w:szCs w:val="22"/>
+          <w:lang w:eastAsia="ko-KR"/>
+        </w:rPr>
+      </w:pPr>
+    </w:p>
+    <w:p>
+      <w:pPr>
+        <w:rPr>
+          <w:rFonts w:ascii="굴림" w:eastAsia="굴림" w:hAnsi="굴림" w:cs="바탕"/>
+          <w:sz w:val="22"/>
+          <w:szCs w:val="22"/>
+          <w:lang w:eastAsia="ko-KR"/>
+        </w:rPr>
+      </w:pPr>
+    </w:p>
+    <w:p>
+      <w:pPr>
+        <w:rPr>
+          <w:rFonts w:ascii="굴림" w:eastAsia="굴림" w:hAnsi="굴림" w:cs="바탕"/>
+          <w:sz w:val="22"/>
+          <w:szCs w:val="22"/>
+          <w:lang w:eastAsia="ko-KR"/>
+        </w:rPr>
+      </w:pPr>
+    </w:p>
+    <w:p>
+      <w:pPr>
+        <w:rPr>
+          <w:rFonts w:ascii="굴림" w:eastAsia="굴림" w:hAnsi="굴림" w:cs="바탕"/>
+          <w:sz w:val="22"/>
+          <w:szCs w:val="22"/>
+          <w:lang w:eastAsia="ko-KR"/>
+        </w:rPr>
+      </w:pPr>
+    </w:p>
+    <w:p>
+      <w:pPr>
+        <w:rPr>
+          <w:rFonts w:ascii="굴림" w:eastAsia="굴림" w:hAnsi="굴림" w:cs="바탕"/>
+          <w:sz w:val="22"/>
+          <w:szCs w:val="22"/>
+          <w:lang w:eastAsia="ko-KR"/>
+        </w:rPr>
+      </w:pPr>
+    </w:p>
+    <w:p>
+      <w:pPr>
+        <w:rPr>
+          <w:rFonts w:ascii="굴림" w:eastAsia="굴림" w:hAnsi="굴림" w:cs="바탕"/>
+          <w:sz w:val="22"/>
+          <w:szCs w:val="22"/>
+          <w:lang w:eastAsia="ko-KR"/>
+        </w:rPr>
+      </w:pPr>
+    </w:p>
+    <w:p>
+      <w:pPr>
+        <w:rPr>
+          <w:rFonts w:ascii="굴림" w:eastAsia="굴림" w:hAnsi="굴림" w:cs="바탕"/>
+          <w:sz w:val="22"/>
+          <w:szCs w:val="22"/>
+          <w:lang w:eastAsia="ko-KR"/>
+        </w:rPr>
+      </w:pPr>
+    </w:p>
+    <w:p>
+      <w:pPr>
+        <w:rPr>
+          <w:rFonts w:ascii="굴림" w:eastAsia="굴림" w:hAnsi="굴림" w:cs="바탕"/>
+          <w:sz w:val="22"/>
+          <w:szCs w:val="22"/>
+          <w:lang w:eastAsia="ko-KR"/>
+        </w:rPr>
+      </w:pPr>
+    </w:p>
+    <w:p>
+      <w:pPr>
+        <w:rPr>
+          <w:rFonts w:ascii="굴림" w:eastAsia="굴림" w:hAnsi="굴림" w:cs="바탕"/>
+          <w:sz w:val="22"/>
+          <w:szCs w:val="22"/>
+          <w:lang w:eastAsia="ko-KR"/>
+        </w:rPr>
+      </w:pPr>
+    </w:p>
+    <w:p>
+      <w:pPr>
+        <w:rPr>
+          <w:rFonts w:ascii="굴림" w:eastAsia="굴림" w:hAnsi="굴림" w:cs="바탕"/>
+          <w:sz w:val="22"/>
+          <w:szCs w:val="22"/>
+          <w:lang w:eastAsia="ko-KR"/>
+        </w:rPr>
+      </w:pPr>
+    </w:p>
+    <w:p>
+      <w:pPr>
+        <w:rPr>
+          <w:rFonts w:ascii="굴림" w:eastAsia="굴림" w:hAnsi="굴림" w:cs="바탕"/>
+          <w:sz w:val="22"/>
+          <w:szCs w:val="22"/>
+          <w:lang w:eastAsia="ko-KR"/>
+        </w:rPr>
+      </w:pPr>
+    </w:p>
+    <w:p>
+      <w:pPr>
+        <w:rPr>
+          <w:rFonts w:ascii="굴림" w:eastAsia="굴림" w:hAnsi="굴림" w:cs="바탕"/>
+          <w:sz w:val="22"/>
+          <w:szCs w:val="22"/>
+          <w:lang w:eastAsia="ko-KR"/>
+        </w:rPr>
+      </w:pPr>
+    </w:p>
+    <w:p>
+      <w:pPr>
+        <w:rPr>
+          <w:rFonts w:ascii="굴림" w:eastAsia="굴림" w:hAnsi="굴림" w:cs="바탕"/>
+          <w:sz w:val="22"/>
+          <w:szCs w:val="22"/>
+          <w:lang w:eastAsia="ko-KR"/>
+        </w:rPr>
+      </w:pPr>
+    </w:p>
+    <w:p>
+      <w:pPr>
+        <w:rPr>
+          <w:rFonts w:ascii="굴림" w:eastAsia="굴림" w:hAnsi="굴림" w:cs="바탕"/>
+          <w:sz w:val="22"/>
+          <w:szCs w:val="22"/>
+          <w:lang w:eastAsia="ko-KR"/>
+        </w:rPr>
+      </w:pPr>
+    </w:p>
+    <w:p>
+      <w:pPr>
+        <w:rPr>
+          <w:rFonts w:ascii="굴림" w:eastAsia="굴림" w:hAnsi="굴림" w:cs="바탕"/>
+          <w:sz w:val="22"/>
+          <w:szCs w:val="22"/>
+          <w:lang w:eastAsia="ko-KR"/>
+        </w:rPr>
+      </w:pPr>
+    </w:p>
+    <w:p>
+      <w:pPr>
+        <w:rPr>
+          <w:rFonts w:ascii="굴림" w:eastAsia="굴림" w:hAnsi="굴림" w:cs="바탕"/>
+          <w:sz w:val="22"/>
+          <w:szCs w:val="22"/>
+          <w:lang w:eastAsia="ko-KR"/>
+        </w:rPr>
+      </w:pPr>
+    </w:p>
+    <w:p>
+      <w:pPr>
+        <w:rPr>
+          <w:rFonts w:ascii="굴림" w:eastAsia="굴림" w:hAnsi="굴림" w:cs="바탕"/>
+          <w:sz w:val="22"/>
+          <w:szCs w:val="22"/>
+          <w:lang w:eastAsia="ko-KR"/>
+        </w:rPr>
+      </w:pPr>
+    </w:p>
+    <w:p>
+      <w:pPr>
+        <w:rPr>
+          <w:rFonts w:ascii="굴림" w:eastAsia="굴림" w:hAnsi="굴림" w:cs="바탕"/>
+          <w:sz w:val="22"/>
+          <w:szCs w:val="22"/>
+          <w:lang w:eastAsia="ko-KR"/>
+        </w:rPr>
+      </w:pPr>
+    </w:p>
+    <w:p>
+      <w:pPr>
+        <w:rPr>
+          <w:rFonts w:ascii="굴림" w:eastAsia="굴림" w:hAnsi="굴림" w:cs="바탕"/>
+          <w:sz w:val="22"/>
+          <w:szCs w:val="22"/>
+          <w:lang w:eastAsia="ko-KR"/>
+        </w:rPr>
+      </w:pPr>
+    </w:p>
+    <w:p>
+      <w:pPr>
+        <w:rPr>
+          <w:rFonts w:ascii="굴림" w:eastAsia="굴림" w:hAnsi="굴림" w:cs="바탕"/>
+          <w:sz w:val="22"/>
+          <w:szCs w:val="22"/>
+          <w:lang w:eastAsia="ko-KR"/>
+        </w:rPr>
+      </w:pPr>
+    </w:p>
+    <w:p>
+      <w:pPr>
+        <w:rPr>
+          <w:rFonts w:ascii="굴림" w:eastAsia="굴림" w:hAnsi="굴림" w:cs="바탕"/>
+          <w:sz w:val="22"/>
+          <w:szCs w:val="22"/>
+          <w:lang w:eastAsia="ko-KR"/>
+        </w:rPr>
+      </w:pPr>
+    </w:p>
+    <w:p>
+      <w:pPr>
+        <w:rPr>
+          <w:rFonts w:ascii="굴림" w:eastAsia="굴림" w:hAnsi="굴림" w:cs="바탕"/>
+          <w:sz w:val="22"/>
+          <w:szCs w:val="22"/>
+          <w:lang w:eastAsia="ko-KR"/>
+        </w:rPr>
+      </w:pPr>
       <w:bookmarkStart w:id="0" w:name="_GoBack"/>
       <w:bookmarkEnd w:id="0"/>
-      <w:r>
-        <w:rPr>
-          <w:rFonts w:ascii="굴림" w:eastAsia="굴림" w:hAnsi="굴림" w:cs="바탕" w:hint="eastAsia"/>
-          <w:sz w:val="22"/>
-          <w:szCs w:val="22"/>
-          <w:lang w:eastAsia="ko-KR"/>
-        </w:rPr>
-        <w:t>전시회</w:t>
-      </w:r>
     </w:p>
     <w:sectPr>
       <w:pgSz w:w="12240" w:h="15840"/>
@@ -11664,15 +11936,15 @@
 </file>
 
 <file path=word/endnotes.xml><?xml version="1.0" encoding="utf-8"?>
-<w:endnotes xmlns:ve="http://schemas.openxmlformats.org/markup-compatibility/2006" xmlns:o="urn:schemas-microsoft-com:office:office" xmlns:r="http://schemas.openxmlformats.org/officeDocument/2006/relationships" xmlns:m="http://schemas.openxmlformats.org/officeDocument/2006/math" xmlns:v="urn:schemas-microsoft-com:vml" xmlns:wp="http://schemas.openxmlformats.org/drawingml/2006/wordprocessingDrawing" xmlns:w10="urn:schemas-microsoft-com:office:word" xmlns:w="http://schemas.openxmlformats.org/wordprocessingml/2006/main" xmlns:wne="http://schemas.microsoft.com/office/word/2006/wordml">
-  <w:endnote w:type="separator" w:id="0">
+<w:endnotes xmlns:wpc="http://schemas.microsoft.com/office/word/2010/wordprocessingCanvas" xmlns:mo="http://schemas.microsoft.com/office/mac/office/2008/main" xmlns:mc="http://schemas.openxmlformats.org/markup-compatibility/2006" xmlns:mv="urn:schemas-microsoft-com:mac:vml" xmlns:o="urn:schemas-microsoft-com:office:office" xmlns:r="http://schemas.openxmlformats.org/officeDocument/2006/relationships" xmlns:m="http://schemas.openxmlformats.org/officeDocument/2006/math" xmlns:v="urn:schemas-microsoft-com:vml" xmlns:wp14="http://schemas.microsoft.com/office/word/2010/wordprocessingDrawing" xmlns:wp="http://schemas.openxmlformats.org/drawingml/2006/wordprocessingDrawing" xmlns:w10="urn:schemas-microsoft-com:office:word" xmlns:w="http://schemas.openxmlformats.org/wordprocessingml/2006/main" xmlns:w14="http://schemas.microsoft.com/office/word/2010/wordml" xmlns:wpg="http://schemas.microsoft.com/office/word/2010/wordprocessingGroup" xmlns:wpi="http://schemas.microsoft.com/office/word/2010/wordprocessingInk" xmlns:wne="http://schemas.microsoft.com/office/word/2006/wordml" xmlns:wps="http://schemas.microsoft.com/office/word/2010/wordprocessingShape" mc:Ignorable="w14 wp14">
+  <w:endnote w:type="separator" w:id="-1">
     <w:p>
       <w:r>
         <w:separator/>
       </w:r>
     </w:p>
   </w:endnote>
-  <w:endnote w:type="continuationSeparator" w:id="1">
+  <w:endnote w:type="continuationSeparator" w:id="0">
     <w:p>
       <w:r>
         <w:continuationSeparator/>
@@ -11683,15 +11955,15 @@
 </file>
 
 <file path=word/footnotes.xml><?xml version="1.0" encoding="utf-8"?>
-<w:footnotes xmlns:ve="http://schemas.openxmlformats.org/markup-compatibility/2006" xmlns:o="urn:schemas-microsoft-com:office:office" xmlns:r="http://schemas.openxmlformats.org/officeDocument/2006/relationships" xmlns:m="http://schemas.openxmlformats.org/officeDocument/2006/math" xmlns:v="urn:schemas-microsoft-com:vml" xmlns:wp="http://schemas.openxmlformats.org/drawingml/2006/wordprocessingDrawing" xmlns:w10="urn:schemas-microsoft-com:office:word" xmlns:w="http://schemas.openxmlformats.org/wordprocessingml/2006/main" xmlns:wne="http://schemas.microsoft.com/office/word/2006/wordml">
-  <w:footnote w:type="separator" w:id="0">
+<w:footnotes xmlns:wpc="http://schemas.microsoft.com/office/word/2010/wordprocessingCanvas" xmlns:mo="http://schemas.microsoft.com/office/mac/office/2008/main" xmlns:mc="http://schemas.openxmlformats.org/markup-compatibility/2006" xmlns:mv="urn:schemas-microsoft-com:mac:vml" xmlns:o="urn:schemas-microsoft-com:office:office" xmlns:r="http://schemas.openxmlformats.org/officeDocument/2006/relationships" xmlns:m="http://schemas.openxmlformats.org/officeDocument/2006/math" xmlns:v="urn:schemas-microsoft-com:vml" xmlns:wp14="http://schemas.microsoft.com/office/word/2010/wordprocessingDrawing" xmlns:wp="http://schemas.openxmlformats.org/drawingml/2006/wordprocessingDrawing" xmlns:w10="urn:schemas-microsoft-com:office:word" xmlns:w="http://schemas.openxmlformats.org/wordprocessingml/2006/main" xmlns:w14="http://schemas.microsoft.com/office/word/2010/wordml" xmlns:wpg="http://schemas.microsoft.com/office/word/2010/wordprocessingGroup" xmlns:wpi="http://schemas.microsoft.com/office/word/2010/wordprocessingInk" xmlns:wne="http://schemas.microsoft.com/office/word/2006/wordml" xmlns:wps="http://schemas.microsoft.com/office/word/2010/wordprocessingShape" mc:Ignorable="w14 wp14">
+  <w:footnote w:type="separator" w:id="-1">
     <w:p>
       <w:r>
         <w:separator/>
       </w:r>
     </w:p>
   </w:footnote>
-  <w:footnote w:type="continuationSeparator" w:id="1">
+  <w:footnote w:type="continuationSeparator" w:id="0">
     <w:p>
       <w:r>
         <w:continuationSeparator/>
@@ -11702,7 +11974,7 @@
 </file>
 
 <file path=word/styles.xml><?xml version="1.0" encoding="utf-8"?>
-<w:styles xmlns:r="http://schemas.openxmlformats.org/officeDocument/2006/relationships" xmlns:w="http://schemas.openxmlformats.org/wordprocessingml/2006/main">
+<w:styles xmlns:mc="http://schemas.openxmlformats.org/markup-compatibility/2006" xmlns:r="http://schemas.openxmlformats.org/officeDocument/2006/relationships" xmlns:w="http://schemas.openxmlformats.org/wordprocessingml/2006/main" xmlns:w14="http://schemas.microsoft.com/office/word/2010/wordml" mc:Ignorable="w14">
   <w:docDefaults>
     <w:rPrDefault>
       <w:rPr>
@@ -11717,7 +11989,7 @@
     </w:rPrDefault>
     <w:pPrDefault/>
   </w:docDefaults>
-  <w:latentStyles w:defLockedState="0" w:defUIPriority="99" w:defSemiHidden="1" w:defUnhideWhenUsed="1" w:defQFormat="0" w:count="267">
+  <w:latentStyles w:defLockedState="0" w:defUIPriority="99" w:defSemiHidden="1" w:defUnhideWhenUsed="1" w:defQFormat="0" w:count="276">
     <w:lsdException w:name="Normal" w:semiHidden="0" w:uiPriority="0" w:unhideWhenUsed="0" w:qFormat="1"/>
     <w:lsdException w:name="heading 1" w:semiHidden="0" w:uiPriority="9" w:unhideWhenUsed="0" w:qFormat="1"/>
     <w:lsdException w:name="heading 2" w:uiPriority="9" w:qFormat="1"/>
@@ -11856,7 +12128,7 @@
     <w:lsdException w:name="Bibliography" w:uiPriority="37"/>
     <w:lsdException w:name="TOC Heading" w:uiPriority="39" w:qFormat="1"/>
   </w:latentStyles>
-  <w:style w:type="paragraph" w:default="1" w:styleId="a">
+  <w:style w:type="paragraph" w:default="1" w:styleId="Normal">
     <w:name w:val="Normal"/>
     <w:qFormat/>
     <w:rsid w:val="00E80B3B"/>
@@ -11868,18 +12140,17 @@
       <w:szCs w:val="24"/>
     </w:rPr>
   </w:style>
-  <w:style w:type="character" w:default="1" w:styleId="a0">
+  <w:style w:type="character" w:default="1" w:styleId="DefaultParagraphFont">
     <w:name w:val="Default Paragraph Font"/>
     <w:uiPriority w:val="1"/>
     <w:semiHidden/>
     <w:unhideWhenUsed/>
   </w:style>
-  <w:style w:type="table" w:default="1" w:styleId="a1">
+  <w:style w:type="table" w:default="1" w:styleId="TableNormal">
     <w:name w:val="Normal Table"/>
     <w:uiPriority w:val="99"/>
     <w:semiHidden/>
     <w:unhideWhenUsed/>
-    <w:qFormat/>
     <w:tblPr>
       <w:tblInd w:w="0" w:type="dxa"/>
       <w:tblCellMar>
@@ -11890,16 +12161,16 @@
       </w:tblCellMar>
     </w:tblPr>
   </w:style>
-  <w:style w:type="numbering" w:default="1" w:styleId="a2">
+  <w:style w:type="numbering" w:default="1" w:styleId="NoList">
     <w:name w:val="No List"/>
     <w:uiPriority w:val="99"/>
     <w:semiHidden/>
     <w:unhideWhenUsed/>
   </w:style>
-  <w:style w:type="paragraph" w:styleId="a3">
+  <w:style w:type="paragraph" w:styleId="Header">
     <w:name w:val="header"/>
-    <w:basedOn w:val="a"/>
-    <w:link w:val="Char"/>
+    <w:basedOn w:val="Normal"/>
+    <w:link w:val="HeaderChar"/>
     <w:uiPriority w:val="99"/>
     <w:semiHidden/>
     <w:unhideWhenUsed/>
@@ -11912,10 +12183,10 @@
       <w:snapToGrid w:val="0"/>
     </w:pPr>
   </w:style>
-  <w:style w:type="character" w:customStyle="1" w:styleId="Char">
-    <w:name w:val="머리글 Char"/>
-    <w:basedOn w:val="a0"/>
-    <w:link w:val="a3"/>
+  <w:style w:type="character" w:customStyle="1" w:styleId="HeaderChar">
+    <w:name w:val="Header Char"/>
+    <w:basedOn w:val="DefaultParagraphFont"/>
+    <w:link w:val="Header"/>
     <w:uiPriority w:val="99"/>
     <w:semiHidden/>
     <w:rsid w:val="00C23CD7"/>
@@ -11927,10 +12198,10 @@
       <w:szCs w:val="24"/>
     </w:rPr>
   </w:style>
-  <w:style w:type="paragraph" w:styleId="a4">
+  <w:style w:type="paragraph" w:styleId="Footer">
     <w:name w:val="footer"/>
-    <w:basedOn w:val="a"/>
-    <w:link w:val="Char0"/>
+    <w:basedOn w:val="Normal"/>
+    <w:link w:val="FooterChar"/>
     <w:uiPriority w:val="99"/>
     <w:semiHidden/>
     <w:unhideWhenUsed/>
@@ -11943,10 +12214,10 @@
       <w:snapToGrid w:val="0"/>
     </w:pPr>
   </w:style>
-  <w:style w:type="character" w:customStyle="1" w:styleId="Char0">
-    <w:name w:val="바닥글 Char"/>
-    <w:basedOn w:val="a0"/>
-    <w:link w:val="a4"/>
+  <w:style w:type="character" w:customStyle="1" w:styleId="FooterChar">
+    <w:name w:val="Footer Char"/>
+    <w:basedOn w:val="DefaultParagraphFont"/>
+    <w:link w:val="Footer"/>
     <w:uiPriority w:val="99"/>
     <w:semiHidden/>
     <w:rsid w:val="00C23CD7"/>
@@ -11956,6 +12227,35 @@
       <w:bCs w:val="0"/>
       <w:sz w:val="24"/>
       <w:szCs w:val="24"/>
+    </w:rPr>
+  </w:style>
+  <w:style w:type="paragraph" w:styleId="BalloonText">
+    <w:name w:val="Balloon Text"/>
+    <w:basedOn w:val="Normal"/>
+    <w:link w:val="BalloonTextChar"/>
+    <w:uiPriority w:val="99"/>
+    <w:semiHidden/>
+    <w:unhideWhenUsed/>
+    <w:rsid w:val="005A562C"/>
+    <w:rPr>
+      <w:rFonts w:ascii="Lucida Grande" w:hAnsi="Lucida Grande"/>
+      <w:sz w:val="18"/>
+      <w:szCs w:val="18"/>
+    </w:rPr>
+  </w:style>
+  <w:style w:type="character" w:customStyle="1" w:styleId="BalloonTextChar">
+    <w:name w:val="Balloon Text Char"/>
+    <w:basedOn w:val="DefaultParagraphFont"/>
+    <w:link w:val="BalloonText"/>
+    <w:uiPriority w:val="99"/>
+    <w:semiHidden/>
+    <w:rsid w:val="005A562C"/>
+    <w:rPr>
+      <w:rFonts w:ascii="Lucida Grande" w:hAnsi="Lucida Grande"/>
+      <w:b w:val="0"/>
+      <w:bCs w:val="0"/>
+      <w:sz w:val="18"/>
+      <w:szCs w:val="18"/>
     </w:rPr>
   </w:style>
 </w:styles>

</xml_diff>